<commit_message>
modify readme for executing the program, because some terminal doesn't accept ./ symbol
</commit_message>
<xml_diff>
--- a/p1/readme.docx
+++ b/p1/readme.docx
@@ -124,26 +124,33 @@
                 <w:rFonts w:cs="Times New Roman"/>
                 <w:i/>
               </w:rPr>
-              <w:t>chmod u+x ./run.script.sh</w:t>
-            </w:r>
-          </w:p>
-          <w:p>
-            <w:pPr>
-              <w:rPr>
-                <w:rFonts w:cs="Times New Roman"/>
-              </w:rPr>
-            </w:pPr>
-            <w:r>
-              <w:rPr>
-                <w:rFonts w:cs="Times New Roman" w:hint="eastAsia"/>
-              </w:rPr>
-              <w:t>2</w:t>
+              <w:t xml:space="preserve">chmod u+x </w:t>
             </w:r>
             <w:bookmarkStart w:id="0" w:name="_GoBack"/>
             <w:bookmarkEnd w:id="0"/>
             <w:r>
               <w:rPr>
                 <w:rFonts w:cs="Times New Roman"/>
+                <w:i/>
+              </w:rPr>
+              <w:t>run.script.sh</w:t>
+            </w:r>
+          </w:p>
+          <w:p>
+            <w:pPr>
+              <w:rPr>
+                <w:rFonts w:cs="Times New Roman"/>
+              </w:rPr>
+            </w:pPr>
+            <w:r>
+              <w:rPr>
+                <w:rFonts w:cs="Times New Roman" w:hint="eastAsia"/>
+              </w:rPr>
+              <w:t>2</w:t>
+            </w:r>
+            <w:r>
+              <w:rPr>
+                <w:rFonts w:cs="Times New Roman"/>
               </w:rPr>
               <w:t>. Run the script</w:t>
             </w:r>
@@ -157,10 +164,17 @@
             </w:pPr>
             <w:r>
               <w:rPr>
+                <w:rFonts w:cs="Times New Roman" w:hint="eastAsia"/>
+                <w:i/>
+              </w:rPr>
+              <w:t xml:space="preserve">bash </w:t>
+            </w:r>
+            <w:r>
+              <w:rPr>
                 <w:rFonts w:cs="Times New Roman"/>
                 <w:i/>
               </w:rPr>
-              <w:t>./run.script.sh [the parts you want to run(optional)]</w:t>
+              <w:t>run.script.sh [the parts you want to run(optional)]</w:t>
             </w:r>
           </w:p>
           <w:p>
@@ -187,10 +201,17 @@
             </w:pPr>
             <w:r>
               <w:rPr>
+                <w:rFonts w:cs="Times New Roman" w:hint="eastAsia"/>
+                <w:i/>
+              </w:rPr>
+              <w:t xml:space="preserve">bash </w:t>
+            </w:r>
+            <w:r>
+              <w:rPr>
                 <w:rFonts w:cs="Times New Roman"/>
                 <w:i/>
               </w:rPr>
-              <w:t>./run.script.sh ---- run all parts (Part 1,2&amp;3)</w:t>
+              <w:t>run.script.sh ---- run all parts (Part 1,2&amp;3)</w:t>
             </w:r>
           </w:p>
           <w:p>
@@ -201,10 +222,17 @@
             </w:pPr>
             <w:r>
               <w:rPr>
+                <w:rFonts w:cs="Times New Roman" w:hint="eastAsia"/>
+                <w:i/>
+              </w:rPr>
+              <w:t xml:space="preserve">bash </w:t>
+            </w:r>
+            <w:r>
+              <w:rPr>
                 <w:rFonts w:cs="Times New Roman"/>
                 <w:i/>
               </w:rPr>
-              <w:t>./run.script.sh 3 1 ---- run part 3 and part 1</w:t>
+              <w:t>run.script.sh 3 1 ---- run part 3 and part 1</w:t>
             </w:r>
           </w:p>
         </w:tc>
@@ -2572,7 +2600,7 @@
           <v:shape id="_x0000_i1025" type="#_x0000_t75" style="width:435.75pt;height:229.15pt" o:ole="">
             <v:imagedata r:id="rId6" o:title=""/>
           </v:shape>
-          <o:OLEObject Type="Embed" ProgID="Visio.Drawing.11" ShapeID="_x0000_i1025" DrawAspect="Content" ObjectID="_1471632075" r:id="rId7"/>
+          <o:OLEObject Type="Embed" ProgID="Visio.Drawing.11" ShapeID="_x0000_i1025" DrawAspect="Content" ObjectID="_1471632593" r:id="rId7"/>
         </w:object>
       </w:r>
     </w:p>

</xml_diff>